<commit_message>
Replace Class_Commentary_RC.docx small correction
</commit_message>
<xml_diff>
--- a/Class Commentary/Class_Commentary_RC.docx
+++ b/Class Commentary/Class_Commentary_RC.docx
@@ -349,11 +349,32 @@
         <w:t>M</w:t>
       </w:r>
       <w:r>
-        <w:t xml:space="preserve">anager. Each player's starting position is then set to the first index of the board getSquares list. The displayIntroMessage method is called, and the first player's setCurrentTurn boolean set to true, with their setHasMoved boolean set to false. A for loop cycles through each player turn for the list of players, with this loop repeated via an outer while loop which tracks the isProgress boolean, continuing until and end game condition is met. Within the for loop, the player isCurrentTurn and hasMoved booleans are checked such that in event of a restored game, the start method will continue from the most recent save point in the game. The diceRoller roll method is called to determine a squaresToMove integer, which is then used as an argument of the board move method. After move, the player bankruptCheck method is called to check for a rent charge which may have left the current player with negative resources, setting the isProgress boolean to false and breaking the loop (ending the game). The current player's setHasMoved boolean is then set to true, the player displayAll method called and the game saved via the serialization SaveData method. The postMoveOptions method is then called, returning further game end conditions to set isProgress to false if returned. Once postMoveOptions has concluded, current player's setCurrentTurn and setHasMoved methods are called to set both booleans to false, the next player's currentTurn set to true. </w:t>
+        <w:t>anager. Each player's starting position is then set to the first index of the board getSquares list. The displayIntroMessage method is called, and the first player's setCurrentTurn boolean set to true, with their setHasMoved boolean set to false. A for loop cycles through each player turn for the list of players, with this loop repeated via an outer while loop which tracks the isProgress boolean, continuing until and end game condition is met. Within the for loop, the player isCurrentTurn and hasMoved booleans are checked such that in event of a restored game, the start method will continue from the most recent save point in the game. The diceRoller roll method is called to determine a squaresToMove integer, which is then used as an argument of the board move method. After move, the player bankruptCheck method is called to check for a rent charge which may have left the current player with negative resources, setting the isProgress boolean to false and breaking the loop (ending the game). The current player's setHasMoved boolean is then set to true, the player displayAll method called and the game saved via the serialization SaveData method. The postMoveOptions method is then called, returning further game end conditions to set isProgress to false if returned. Once postMoveOptions has concluded, current player's setCurrentTurn and setHasMoved methods are called to set both booleans to false, the next player's currentTurn set to true.</w:t>
+      </w:r>
+      <w:r>
+        <w:t xml:space="preserve"> </w:t>
       </w:r>
       <w:r>
         <w:lastRenderedPageBreak/>
-        <w:t>The game then saves again, and the while loop continues until isProgress breaks the outer loop, finally calling the displayStateOfPlay method and printing a game over message.</w:t>
+        <w:t xml:space="preserve">The game then saves again, and </w:t>
+      </w:r>
+      <w:r>
+        <w:t>at the end of each loop of player turns, the generateRandomEvent method of RandomEvents is called. The bankruptCheck method of player is then called for all players to check whether the random event has left a player with negative resources. If so, the randomEventBankrupt String of Message is called, and isProgress is set to false.</w:t>
+      </w:r>
+    </w:p>
+    <w:p/>
+    <w:p>
+      <w:r>
+        <w:t>T</w:t>
+      </w:r>
+      <w:r>
+        <w:t>he while loop continues until isProgress breaks the outer loop</w:t>
+      </w:r>
+      <w:r>
+        <w:t xml:space="preserve">, </w:t>
+      </w:r>
+      <w:r>
+        <w:t>finally calling the displayStateOfPlay method and printing a game over message.</w:t>
       </w:r>
     </w:p>
     <w:p/>

</xml_diff>